<commit_message>
Update Bao Cao Do an chuyen nganh CNTT N1.docx
</commit_message>
<xml_diff>
--- a/báo_cáo(báo-cáo-vào-đây)/Bao Cao Do an chuyen nganh CNTT N1.docx
+++ b/báo_cáo(báo-cáo-vào-đây)/Bao Cao Do an chuyen nganh CNTT N1.docx
@@ -8748,15 +8748,15 @@
           <w:lang w:val="vi-VN"/>
         </w:rPr>
       </w:pPr>
-      <w:bookmarkStart w:id="12" w:name="_Toc209377147"/>
-      <w:bookmarkStart w:id="13" w:name="_Toc211807657"/>
+      <w:bookmarkStart w:id="12" w:name="_Toc211807657"/>
+      <w:bookmarkStart w:id="13" w:name="_Toc209377147"/>
       <w:r>
         <w:rPr>
           <w:lang w:val="vi-VN"/>
         </w:rPr>
         <w:t>1.3.1. Phạm vi không gian</w:t>
       </w:r>
-      <w:bookmarkEnd w:id="13"/>
+      <w:bookmarkEnd w:id="12"/>
     </w:p>
     <w:p>
       <w:pPr>
@@ -8976,7 +8976,7 @@
       <w:r>
         <w:t>cứu</w:t>
       </w:r>
-      <w:bookmarkEnd w:id="12"/>
+      <w:bookmarkEnd w:id="13"/>
       <w:bookmarkEnd w:id="18"/>
       <w:proofErr w:type="spellEnd"/>
     </w:p>
@@ -14183,6 +14183,20 @@
       <w:pPr>
         <w:pStyle w:val="Heading1"/>
       </w:pPr>
+    </w:p>
+    <w:p>
+      <w:pPr>
+        <w:rPr>
+          <w:rFonts w:eastAsiaTheme="majorEastAsia" w:cstheme="majorBidi"/>
+          <w:b/>
+          <w:color w:val="000000" w:themeColor="text1"/>
+          <w:sz w:val="32"/>
+          <w:szCs w:val="32"/>
+        </w:rPr>
+      </w:pPr>
+      <w:r>
+        <w:br w:type="page"/>
+      </w:r>
     </w:p>
     <w:p>
       <w:pPr>
@@ -16294,16 +16308,12 @@
         <w:t>.</w:t>
       </w:r>
     </w:p>
-    <w:p/>
-    <w:p/>
-    <w:p/>
     <w:p>
       <w:pPr>
         <w:pStyle w:val="Heading3"/>
       </w:pPr>
       <w:bookmarkStart w:id="30" w:name="_Toc211807668"/>
       <w:r>
-        <w:lastRenderedPageBreak/>
         <w:t>2.</w:t>
       </w:r>
       <w:r>
@@ -16875,6 +16885,7 @@
         <w:rPr>
           <w:lang w:val="vi-VN"/>
         </w:rPr>
+        <w:lastRenderedPageBreak/>
         <w:t>Hiệu năng cao: Flutter biên dịch mã trực tiếp thành mã máy (native code).</w:t>
       </w:r>
     </w:p>
@@ -17431,7 +17442,6 @@
       </w:pPr>
       <w:bookmarkStart w:id="41" w:name="_Toc211807675"/>
       <w:r>
-        <w:lastRenderedPageBreak/>
         <w:t>2.</w:t>
       </w:r>
       <w:r>
@@ -18312,6 +18322,7 @@
       </w:pPr>
       <w:bookmarkStart w:id="46" w:name="_Toc211807680"/>
       <w:r>
+        <w:lastRenderedPageBreak/>
         <w:t>2.</w:t>
       </w:r>
       <w:r>
@@ -18587,7 +18598,6 @@
       <w:bookmarkStart w:id="49" w:name="_Toc209377154"/>
       <w:bookmarkStart w:id="50" w:name="_Toc211807682"/>
       <w:r>
-        <w:lastRenderedPageBreak/>
         <w:t>CHƯƠNG 3</w:t>
       </w:r>
       <w:r>
@@ -21632,6 +21642,7 @@
           <w:bCs/>
           <w:szCs w:val="24"/>
         </w:rPr>
+        <w:lastRenderedPageBreak/>
         <w:t>Khách</w:t>
       </w:r>
       <w:proofErr w:type="spellEnd"/>
@@ -22303,23 +22314,7 @@
           <w:rFonts w:eastAsia="Times New Roman" w:cs="Times New Roman"/>
           <w:szCs w:val="24"/>
         </w:rPr>
-        <w:t xml:space="preserve"> </w:t>
-      </w:r>
-      <w:proofErr w:type="spellStart"/>
-      <w:r>
-        <w:rPr>
-          <w:rFonts w:eastAsia="Times New Roman" w:cs="Times New Roman"/>
-          <w:szCs w:val="24"/>
-        </w:rPr>
-        <w:t>ký</w:t>
-      </w:r>
-      <w:proofErr w:type="spellEnd"/>
-      <w:r>
-        <w:rPr>
-          <w:rFonts w:eastAsia="Times New Roman" w:cs="Times New Roman"/>
-          <w:szCs w:val="24"/>
-        </w:rPr>
-        <w:t xml:space="preserve"> </w:t>
+        <w:t xml:space="preserve"> ký </w:t>
       </w:r>
       <w:proofErr w:type="spellStart"/>
       <w:r>
@@ -22367,7 +22362,6 @@
       </w:pPr>
       <w:bookmarkStart w:id="57" w:name="_Toc211807685"/>
       <w:r>
-        <w:lastRenderedPageBreak/>
         <w:t>3.1.2</w:t>
       </w:r>
       <w:r>
@@ -22642,6 +22636,7 @@
         <w:rPr>
           <w:noProof/>
         </w:rPr>
+        <w:lastRenderedPageBreak/>
         <w:drawing>
           <wp:inline distT="0" distB="0" distL="0" distR="0" wp14:anchorId="2CFBE01A" wp14:editId="73BD640E">
             <wp:extent cx="5972175" cy="4504055"/>
@@ -22921,6 +22916,7 @@
         <w:rPr>
           <w:noProof/>
         </w:rPr>
+        <w:lastRenderedPageBreak/>
         <w:drawing>
           <wp:inline distT="0" distB="0" distL="0" distR="0" wp14:anchorId="460BE8B3" wp14:editId="695DB556">
             <wp:extent cx="2213113" cy="3022788"/>
@@ -25517,7 +25513,6 @@
           <w:sz w:val="26"/>
           <w:szCs w:val="26"/>
         </w:rPr>
-        <w:lastRenderedPageBreak/>
         <w:t>Đặt</w:t>
       </w:r>
       <w:proofErr w:type="spellEnd"/>
@@ -25963,6 +25958,7 @@
       <w:bookmarkStart w:id="65" w:name="_Toc209377160"/>
       <w:bookmarkStart w:id="66" w:name="_Toc211807688"/>
       <w:r>
+        <w:lastRenderedPageBreak/>
         <w:t>3.</w:t>
       </w:r>
       <w:r>
@@ -30040,8 +30036,8 @@
       <w:pPr>
         <w:pStyle w:val="Heading1"/>
       </w:pPr>
-      <w:bookmarkStart w:id="75" w:name="_Toc209377163"/>
-      <w:bookmarkStart w:id="76" w:name="_Toc211807691"/>
+      <w:bookmarkStart w:id="75" w:name="_Toc211807691"/>
+      <w:bookmarkStart w:id="76" w:name="_Toc209377163"/>
       <w:r>
         <w:rPr>
           <w:bCs/>
@@ -30049,11 +30045,11 @@
         <w:lastRenderedPageBreak/>
         <w:t>PHỤ LỤC</w:t>
       </w:r>
+      <w:bookmarkEnd w:id="75"/>
+      <w:r>
+        <w:t xml:space="preserve"> </w:t>
+      </w:r>
       <w:bookmarkEnd w:id="76"/>
-      <w:r>
-        <w:t xml:space="preserve"> </w:t>
-      </w:r>
-      <w:bookmarkEnd w:id="75"/>
     </w:p>
     <w:p>
       <w:pPr>

</xml_diff>